<commit_message>
trying to delimit the code snippets
</commit_message>
<xml_diff>
--- a/src/scraper/output_files/direct_html.docx
+++ b/src/scraper/output_files/direct_html.docx
@@ -64,55 +64,7 @@
       <w:pPr>
         <w:pStyle w:val="BodyText"/>
       </w:pPr>
-      <w:hyperlink r:id="rId23">
-        <w:r>
-          <w:drawing>
-            <wp:inline>
-              <wp:extent cx="304800" cy="304800"/>
-              <wp:effectExtent b="0" l="0" r="0" t="0"/>
-              <wp:docPr descr="" title="" id="21" name="Picture"/>
-              <a:graphic>
-                <a:graphicData uri="http://schemas.openxmlformats.org/drawingml/2006/picture">
-                  <pic:pic>
-                    <pic:nvPicPr>
-                      <pic:cNvPr descr="https://eli.thegreenplace.net/images/logosmall.png" id="22" name="Picture"/>
-                      <pic:cNvPicPr>
-                        <a:picLocks noChangeArrowheads="1" noChangeAspect="1"/>
-                      </pic:cNvPicPr>
-                    </pic:nvPicPr>
-                    <pic:blipFill>
-                      <a:blip r:embed="rId20"/>
-                      <a:stretch>
-                        <a:fillRect/>
-                      </a:stretch>
-                    </pic:blipFill>
-                    <pic:spPr bwMode="auto">
-                      <a:xfrm>
-                        <a:off x="0" y="0"/>
-                        <a:ext cx="304800" cy="304800"/>
-                      </a:xfrm>
-                      <a:prstGeom prst="rect">
-                        <a:avLst/>
-                      </a:prstGeom>
-                      <a:noFill/>
-                      <a:ln w="9525">
-                        <a:noFill/>
-                        <a:headEnd/>
-                        <a:tailEnd/>
-                      </a:ln>
-                    </pic:spPr>
-                  </pic:pic>
-                </a:graphicData>
-              </a:graphic>
-            </wp:inline>
-          </w:drawing>
-        </w:r>
-        <w:r>
-          <w:rPr>
-            <w:rStyle w:val="Hyperlink"/>
-          </w:rPr>
-          <w:t xml:space="preserve"> </w:t>
-        </w:r>
+      <w:hyperlink r:id="rId20">
         <w:r>
           <w:rPr>
             <w:rStyle w:val="Hyperlink"/>
@@ -129,7 +81,7 @@
           <w:numId w:val="1001"/>
         </w:numPr>
       </w:pPr>
-      <w:hyperlink r:id="rId24">
+      <w:hyperlink r:id="rId21">
         <w:r>
           <w:rPr>
             <w:rStyle w:val="Hyperlink"/>
@@ -152,7 +104,7 @@
           <w:numId w:val="1001"/>
         </w:numPr>
       </w:pPr>
-      <w:hyperlink r:id="rId25">
+      <w:hyperlink r:id="rId22">
         <w:r>
           <w:rPr>
             <w:rStyle w:val="Hyperlink"/>
@@ -175,7 +127,7 @@
           <w:numId w:val="1001"/>
         </w:numPr>
       </w:pPr>
-      <w:hyperlink r:id="rId26">
+      <w:hyperlink r:id="rId23">
         <w:r>
           <w:rPr>
             <w:rStyle w:val="Hyperlink"/>
@@ -194,7 +146,7 @@
       <w:pPr>
         <w:pStyle w:val="Heading1"/>
       </w:pPr>
-      <w:hyperlink r:id="rId27">
+      <w:hyperlink r:id="rId24">
         <w:r>
           <w:rPr>
             <w:rStyle w:val="Hyperlink"/>
@@ -222,7 +174,7 @@
       <w:r>
         <w:t xml:space="preserve"> </w:t>
       </w:r>
-      <w:hyperlink r:id="rId28">
+      <w:hyperlink r:id="rId25">
         <w:r>
           <w:rPr>
             <w:rStyle w:val="Hyperlink"/>
@@ -239,7 +191,7 @@
       <w:r>
         <w:t xml:space="preserve"> </w:t>
       </w:r>
-      <w:hyperlink r:id="rId29">
+      <w:hyperlink r:id="rId26">
         <w:r>
           <w:rPr>
             <w:rStyle w:val="Hyperlink"/>
@@ -256,7 +208,7 @@
       <w:r>
         <w:t xml:space="preserve"> </w:t>
       </w:r>
-      <w:hyperlink r:id="rId30">
+      <w:hyperlink r:id="rId27">
         <w:r>
           <w:rPr>
             <w:rStyle w:val="Hyperlink"/>
@@ -545,7 +497,7 @@
       <w:r>
         <w:t xml:space="preserve"> </w:t>
       </w:r>
-      <w:hyperlink r:id="rId31">
+      <w:hyperlink r:id="rId28">
         <w:r>
           <w:rPr>
             <w:rStyle w:val="Hyperlink"/>
@@ -787,7 +739,7 @@
       <w:r>
         <w:t xml:space="preserve"> </w:t>
       </w:r>
-      <w:hyperlink r:id="rId32">
+      <w:hyperlink r:id="rId29">
         <w:r>
           <w:rPr>
             <w:rStyle w:val="Hyperlink"/>
@@ -1174,7 +1126,7 @@
       <w:r>
         <w:t xml:space="preserve"> </w:t>
       </w:r>
-      <w:hyperlink r:id="rId33">
+      <w:hyperlink r:id="rId30">
         <w:r>
           <w:rPr>
             <w:rStyle w:val="Hyperlink"/>
@@ -1264,7 +1216,7 @@
       <w:r>
         <w:t xml:space="preserve"> </w:t>
       </w:r>
-      <w:hyperlink r:id="rId34">
+      <w:hyperlink r:id="rId31">
         <w:r>
           <w:rPr>
             <w:rStyle w:val="Hyperlink"/>
@@ -1584,7 +1536,7 @@
       <w:r>
         <w:t xml:space="preserve"> </w:t>
       </w:r>
-      <w:hyperlink r:id="rId35">
+      <w:hyperlink r:id="rId32">
         <w:r>
           <w:rPr>
             <w:rStyle w:val="Hyperlink"/>
@@ -1603,7 +1555,7 @@
         </w:pict>
       </w:r>
     </w:p>
-    <w:bookmarkStart w:id="36" w:name="footnote-1"/>
+    <w:bookmarkStart w:id="33" w:name="footnote-1"/>
     <w:tbl>
       <w:tblPr>
         <w:tblStyle w:val="Table"/>
@@ -1653,9 +1605,9 @@
         </w:tc>
       </w:tr>
     </w:tbl>
-    <w:bookmarkEnd w:id="36"/>
+    <w:bookmarkEnd w:id="33"/>
     <w:p/>
-    <w:bookmarkStart w:id="37" w:name="footnote-2"/>
+    <w:bookmarkStart w:id="34" w:name="footnote-2"/>
     <w:tbl>
       <w:tblPr>
         <w:tblStyle w:val="Table"/>
@@ -1768,7 +1720,7 @@
         </w:tc>
       </w:tr>
     </w:tbl>
-    <w:bookmarkEnd w:id="37"/>
+    <w:bookmarkEnd w:id="34"/>
     <w:p>
       <w:r>
         <w:pict>
@@ -1786,7 +1738,7 @@
       <w:r>
         <w:t xml:space="preserve"> </w:t>
       </w:r>
-      <w:hyperlink r:id="rId38">
+      <w:hyperlink r:id="rId35">
         <w:r>
           <w:rPr>
             <w:rStyle w:val="Hyperlink"/>

</xml_diff>